<commit_message>
Implementing high order functions, need to be tested.
</commit_message>
<xml_diff>
--- a/test/MUTL.docx
+++ b/test/MUTL.docx
@@ -747,118 +747,17 @@
       </w:r>
     </w:p>
     <w:p>
-      <w:r>
-        <w:rPr>
-          <w:noProof/>
-        </w:rPr>
-        <w:drawing>
-          <wp:inline distT="0" distB="0" distL="0" distR="0" wp14:anchorId="45664B76" wp14:editId="0888825F">
-            <wp:extent cx="286385" cy="374015"/>
-            <wp:effectExtent l="0" t="0" r="0" b="6985"/>
-            <wp:docPr id="670467768" name="Imagen 26"/>
-            <wp:cNvGraphicFramePr>
-              <a:graphicFrameLocks xmlns:a="http://schemas.openxmlformats.org/drawingml/2006/main" noChangeAspect="1"/>
-            </wp:cNvGraphicFramePr>
-            <a:graphic xmlns:a="http://schemas.openxmlformats.org/drawingml/2006/main">
-              <a:graphicData uri="http://schemas.openxmlformats.org/drawingml/2006/picture">
-                <pic:pic xmlns:pic="http://schemas.openxmlformats.org/drawingml/2006/picture">
-                  <pic:nvPicPr>
-                    <pic:cNvPr id="0" name="Picture 46"/>
-                    <pic:cNvPicPr>
-                      <a:picLocks noChangeAspect="1" noChangeArrowheads="1"/>
-                    </pic:cNvPicPr>
-                  </pic:nvPicPr>
-                  <pic:blipFill>
-                    <a:blip r:embed="rId18">
-                      <a:extLst>
-                        <a:ext uri="{28A0092B-C50C-407E-A947-70E740481C1C}">
-                          <a14:useLocalDpi xmlns:a14="http://schemas.microsoft.com/office/drawing/2010/main" val="0"/>
-                        </a:ext>
-                      </a:extLst>
-                    </a:blip>
-                    <a:srcRect/>
-                    <a:stretch>
-                      <a:fillRect/>
-                    </a:stretch>
-                  </pic:blipFill>
-                  <pic:spPr bwMode="auto">
-                    <a:xfrm>
-                      <a:off x="0" y="0"/>
-                      <a:ext cx="286385" cy="374015"/>
-                    </a:xfrm>
-                    <a:prstGeom prst="rect">
-                      <a:avLst/>
-                    </a:prstGeom>
-                    <a:noFill/>
-                    <a:ln>
-                      <a:noFill/>
-                    </a:ln>
-                  </pic:spPr>
-                </pic:pic>
-              </a:graphicData>
-            </a:graphic>
-          </wp:inline>
-        </w:drawing>
-      </w:r>
-      <w:r>
-        <w:rPr>
-          <w:noProof/>
-        </w:rPr>
-        <w:drawing>
-          <wp:inline distT="0" distB="0" distL="0" distR="0" wp14:anchorId="0069B73A" wp14:editId="2AA4BB0B">
-            <wp:extent cx="294005" cy="349885"/>
-            <wp:effectExtent l="0" t="0" r="0" b="0"/>
-            <wp:docPr id="219235355" name="Imagen 25"/>
-            <wp:cNvGraphicFramePr>
-              <a:graphicFrameLocks xmlns:a="http://schemas.openxmlformats.org/drawingml/2006/main" noChangeAspect="1"/>
-            </wp:cNvGraphicFramePr>
-            <a:graphic xmlns:a="http://schemas.openxmlformats.org/drawingml/2006/main">
-              <a:graphicData uri="http://schemas.openxmlformats.org/drawingml/2006/picture">
-                <pic:pic xmlns:pic="http://schemas.openxmlformats.org/drawingml/2006/picture">
-                  <pic:nvPicPr>
-                    <pic:cNvPr id="0" name="Picture 45"/>
-                    <pic:cNvPicPr>
-                      <a:picLocks noChangeAspect="1" noChangeArrowheads="1"/>
-                    </pic:cNvPicPr>
-                  </pic:nvPicPr>
-                  <pic:blipFill>
-                    <a:blip r:embed="rId19">
-                      <a:extLst>
-                        <a:ext uri="{28A0092B-C50C-407E-A947-70E740481C1C}">
-                          <a14:useLocalDpi xmlns:a14="http://schemas.microsoft.com/office/drawing/2010/main" val="0"/>
-                        </a:ext>
-                      </a:extLst>
-                    </a:blip>
-                    <a:srcRect/>
-                    <a:stretch>
-                      <a:fillRect/>
-                    </a:stretch>
-                  </pic:blipFill>
-                  <pic:spPr bwMode="auto">
-                    <a:xfrm>
-                      <a:off x="0" y="0"/>
-                      <a:ext cx="294005" cy="349885"/>
-                    </a:xfrm>
-                    <a:prstGeom prst="rect">
-                      <a:avLst/>
-                    </a:prstGeom>
-                    <a:noFill/>
-                    <a:ln>
-                      <a:noFill/>
-                    </a:ln>
-                  </pic:spPr>
-                </pic:pic>
-              </a:graphicData>
-            </a:graphic>
-          </wp:inline>
-        </w:drawing>
-      </w:r>
-      <w:r>
-        <w:rPr>
-          <w:noProof/>
-        </w:rPr>
-        <w:drawing>
-          <wp:inline distT="0" distB="0" distL="0" distR="0" wp14:anchorId="72A6D8E0" wp14:editId="52C4D209">
+      <w:pPr>
+        <w:rPr>
+          <w:u w:val="single"/>
+        </w:rPr>
+      </w:pPr>
+      <w:r>
+        <w:rPr>
+          <w:noProof/>
+        </w:rPr>
+        <w:drawing>
+          <wp:inline distT="0" distB="0" distL="0" distR="0" wp14:anchorId="72A6D8E0" wp14:editId="267578DD">
             <wp:extent cx="1741170" cy="365760"/>
             <wp:effectExtent l="0" t="0" r="0" b="0"/>
             <wp:docPr id="1276859342" name="Imagen 24"/>
@@ -875,7 +774,7 @@
                     </pic:cNvPicPr>
                   </pic:nvPicPr>
                   <pic:blipFill>
-                    <a:blip r:embed="rId20">
+                    <a:blip r:embed="rId18">
                       <a:extLst>
                         <a:ext uri="{28A0092B-C50C-407E-A947-70E740481C1C}">
                           <a14:useLocalDpi xmlns:a14="http://schemas.microsoft.com/office/drawing/2010/main" val="0"/>
@@ -928,7 +827,7 @@
                     </pic:cNvPicPr>
                   </pic:nvPicPr>
                   <pic:blipFill>
-                    <a:blip r:embed="rId21">
+                    <a:blip r:embed="rId19">
                       <a:extLst>
                         <a:ext uri="{28A0092B-C50C-407E-A947-70E740481C1C}">
                           <a14:useLocalDpi xmlns:a14="http://schemas.microsoft.com/office/drawing/2010/main" val="0"/>
@@ -981,7 +880,7 @@
                     </pic:cNvPicPr>
                   </pic:nvPicPr>
                   <pic:blipFill>
-                    <a:blip r:embed="rId22">
+                    <a:blip r:embed="rId20">
                       <a:extLst>
                         <a:ext uri="{28A0092B-C50C-407E-A947-70E740481C1C}">
                           <a14:useLocalDpi xmlns:a14="http://schemas.microsoft.com/office/drawing/2010/main" val="0"/>
@@ -1034,7 +933,7 @@
                     </pic:cNvPicPr>
                   </pic:nvPicPr>
                   <pic:blipFill>
-                    <a:blip r:embed="rId23">
+                    <a:blip r:embed="rId21">
                       <a:extLst>
                         <a:ext uri="{28A0092B-C50C-407E-A947-70E740481C1C}">
                           <a14:useLocalDpi xmlns:a14="http://schemas.microsoft.com/office/drawing/2010/main" val="0"/>
@@ -1050,6 +949,59 @@
                     <a:xfrm>
                       <a:off x="0" y="0"/>
                       <a:ext cx="1733550" cy="381635"/>
+                    </a:xfrm>
+                    <a:prstGeom prst="rect">
+                      <a:avLst/>
+                    </a:prstGeom>
+                    <a:noFill/>
+                    <a:ln>
+                      <a:noFill/>
+                    </a:ln>
+                  </pic:spPr>
+                </pic:pic>
+              </a:graphicData>
+            </a:graphic>
+          </wp:inline>
+        </w:drawing>
+      </w:r>
+      <w:r>
+        <w:rPr>
+          <w:noProof/>
+        </w:rPr>
+        <w:drawing>
+          <wp:inline distT="0" distB="0" distL="0" distR="0" wp14:anchorId="688362EB" wp14:editId="699CECB1">
+            <wp:extent cx="581025" cy="361950"/>
+            <wp:effectExtent l="0" t="0" r="9525" b="0"/>
+            <wp:docPr id="162906720" name="Imagen 1"/>
+            <wp:cNvGraphicFramePr>
+              <a:graphicFrameLocks xmlns:a="http://schemas.openxmlformats.org/drawingml/2006/main" noChangeAspect="1"/>
+            </wp:cNvGraphicFramePr>
+            <a:graphic xmlns:a="http://schemas.openxmlformats.org/drawingml/2006/main">
+              <a:graphicData uri="http://schemas.openxmlformats.org/drawingml/2006/picture">
+                <pic:pic xmlns:pic="http://schemas.openxmlformats.org/drawingml/2006/picture">
+                  <pic:nvPicPr>
+                    <pic:cNvPr id="0" name="Picture 1"/>
+                    <pic:cNvPicPr>
+                      <a:picLocks noChangeAspect="1" noChangeArrowheads="1"/>
+                    </pic:cNvPicPr>
+                  </pic:nvPicPr>
+                  <pic:blipFill>
+                    <a:blip r:embed="rId22">
+                      <a:extLst>
+                        <a:ext uri="{28A0092B-C50C-407E-A947-70E740481C1C}">
+                          <a14:useLocalDpi xmlns:a14="http://schemas.microsoft.com/office/drawing/2010/main" val="0"/>
+                        </a:ext>
+                      </a:extLst>
+                    </a:blip>
+                    <a:srcRect/>
+                    <a:stretch>
+                      <a:fillRect/>
+                    </a:stretch>
+                  </pic:blipFill>
+                  <pic:spPr bwMode="auto">
+                    <a:xfrm>
+                      <a:off x="0" y="0"/>
+                      <a:ext cx="581025" cy="361950"/>
                     </a:xfrm>
                     <a:prstGeom prst="rect">
                       <a:avLst/>

</xml_diff>